<commit_message>
Vimal: Game Answer CHanges
</commit_message>
<xml_diff>
--- a/misc/WeeklySubmissions/Week8/ProjectTeam8_Week8.docx
+++ b/misc/WeeklySubmissions/Week8/ProjectTeam8_Week8.docx
@@ -1999,7 +1999,13 @@
             <w:szCs w:val="22"/>
           </w:rPr>
           <w:tab/>
-          <w:t>3</w:t>
+        </w:r>
+        <w:r>
+          <w:rPr>
+            <w:sz w:val="22"/>
+            <w:szCs w:val="22"/>
+          </w:rPr>
+          <w:t>4</w:t>
         </w:r>
       </w:hyperlink>
     </w:p>
@@ -2051,7 +2057,13 @@
             <w:szCs w:val="22"/>
           </w:rPr>
           <w:tab/>
-          <w:t>3</w:t>
+        </w:r>
+        <w:r>
+          <w:rPr>
+            <w:sz w:val="22"/>
+            <w:szCs w:val="22"/>
+          </w:rPr>
+          <w:t>5</w:t>
         </w:r>
       </w:hyperlink>
     </w:p>
@@ -2748,72 +2760,75 @@
         <w:spacing w:before="7"/>
       </w:pPr>
       <w:r>
-        <w:t xml:space="preserve">In the coming weeks, we have decided to teach Binary learning using our game to </w:t>
-      </w:r>
-      <w:r>
-        <w:t>non-Computer</w:t>
-      </w:r>
-      <w:r>
-        <w:t xml:space="preserve"> Science background people and also to the kids in the library/nearby schools.</w:t>
-      </w:r>
-    </w:p>
-    <w:p>
-      <w:pPr>
-        <w:pStyle w:val="BodyText"/>
-        <w:kinsoku w:val="0"/>
-        <w:overflowPunct w:val="0"/>
-        <w:spacing w:before="7"/>
-      </w:pPr>
-      <w:r>
-        <w:t xml:space="preserve">This will not only prepare us for the project demo but also if there are any changes, </w:t>
-      </w:r>
-    </w:p>
-    <w:p>
-      <w:pPr>
-        <w:pStyle w:val="BodyText"/>
-        <w:kinsoku w:val="0"/>
-        <w:overflowPunct w:val="0"/>
-        <w:spacing w:before="7"/>
-      </w:pPr>
-      <w:r>
-        <w:t>we can also take care of that before our actual presentation.</w:t>
-      </w:r>
-    </w:p>
-    <w:p>
-      <w:pPr>
-        <w:pStyle w:val="BodyText"/>
-        <w:kinsoku w:val="0"/>
-        <w:overflowPunct w:val="0"/>
-        <w:spacing w:before="7"/>
-      </w:pPr>
-    </w:p>
-    <w:p>
-      <w:pPr>
-        <w:pStyle w:val="BodyText"/>
-        <w:kinsoku w:val="0"/>
-        <w:overflowPunct w:val="0"/>
-        <w:spacing w:before="7"/>
-      </w:pPr>
-      <w:r>
-        <w:t>XP core value: Simplicity</w:t>
-      </w:r>
-    </w:p>
-    <w:p>
-      <w:pPr>
-        <w:pStyle w:val="BodyText"/>
-        <w:kinsoku w:val="0"/>
-        <w:overflowPunct w:val="0"/>
-        <w:spacing w:before="7"/>
-      </w:pPr>
-      <w:r>
-        <w:t xml:space="preserve">By following the XP core value Simplicity, we have not only completed the project on time but have also </w:t>
-      </w:r>
-      <w:r>
-        <w:t xml:space="preserve">made sure that we have also me </w:t>
+        <w:t>In the coming weeks, we have decided to teach Binary learning using our game</w:t>
       </w:r>
       <w:bookmarkStart w:id="6" w:name="_GoBack"/>
       <w:bookmarkEnd w:id="6"/>
       <w:r>
+        <w:t xml:space="preserve"> to </w:t>
+      </w:r>
+      <w:r>
+        <w:t>non-Computer</w:t>
+      </w:r>
+      <w:r>
+        <w:t xml:space="preserve"> Science background people and also to the kids in the library/nearby schools.</w:t>
+      </w:r>
+    </w:p>
+    <w:p>
+      <w:pPr>
+        <w:pStyle w:val="BodyText"/>
+        <w:kinsoku w:val="0"/>
+        <w:overflowPunct w:val="0"/>
+        <w:spacing w:before="7"/>
+      </w:pPr>
+      <w:r>
+        <w:t xml:space="preserve">This will not only prepare us for the project demo but also if there are any changes, </w:t>
+      </w:r>
+    </w:p>
+    <w:p>
+      <w:pPr>
+        <w:pStyle w:val="BodyText"/>
+        <w:kinsoku w:val="0"/>
+        <w:overflowPunct w:val="0"/>
+        <w:spacing w:before="7"/>
+      </w:pPr>
+      <w:r>
+        <w:t>we can also take care of that before our actual presentation.</w:t>
+      </w:r>
+    </w:p>
+    <w:p>
+      <w:pPr>
+        <w:pStyle w:val="BodyText"/>
+        <w:kinsoku w:val="0"/>
+        <w:overflowPunct w:val="0"/>
+        <w:spacing w:before="7"/>
+      </w:pPr>
+    </w:p>
+    <w:p>
+      <w:pPr>
+        <w:pStyle w:val="BodyText"/>
+        <w:kinsoku w:val="0"/>
+        <w:overflowPunct w:val="0"/>
+        <w:spacing w:before="7"/>
+      </w:pPr>
+      <w:r>
+        <w:t>XP core value: Simplicity</w:t>
+      </w:r>
+    </w:p>
+    <w:p>
+      <w:pPr>
+        <w:pStyle w:val="BodyText"/>
+        <w:kinsoku w:val="0"/>
+        <w:overflowPunct w:val="0"/>
+        <w:spacing w:before="7"/>
+      </w:pPr>
+      <w:r>
+        <w:t xml:space="preserve">By following the XP core value Simplicity, we have not only completed the project on time but have also </w:t>
+      </w:r>
+      <w:r>
+        <w:t xml:space="preserve">made sure that we have also me </w:t>
+      </w:r>
+      <w:r>
         <w:t xml:space="preserve">all the client requirements. We have successfully created the game for Binary Learning as part of CS </w:t>
       </w:r>
       <w:r>
@@ -2822,78 +2837,6 @@
       <w:r>
         <w:t xml:space="preserve"> activities.  I hope that we will be able to make it to the next level during presentation.</w:t>
       </w:r>
-    </w:p>
-    <w:p>
-      <w:pPr>
-        <w:pStyle w:val="BodyText"/>
-        <w:kinsoku w:val="0"/>
-        <w:overflowPunct w:val="0"/>
-        <w:spacing w:before="7"/>
-      </w:pPr>
-    </w:p>
-    <w:p>
-      <w:pPr>
-        <w:pStyle w:val="BodyText"/>
-        <w:kinsoku w:val="0"/>
-        <w:overflowPunct w:val="0"/>
-        <w:spacing w:before="7"/>
-      </w:pPr>
-    </w:p>
-    <w:p>
-      <w:pPr>
-        <w:pStyle w:val="BodyText"/>
-        <w:kinsoku w:val="0"/>
-        <w:overflowPunct w:val="0"/>
-        <w:spacing w:before="7"/>
-      </w:pPr>
-    </w:p>
-    <w:p>
-      <w:pPr>
-        <w:pStyle w:val="BodyText"/>
-        <w:kinsoku w:val="0"/>
-        <w:overflowPunct w:val="0"/>
-        <w:spacing w:before="7"/>
-      </w:pPr>
-    </w:p>
-    <w:p>
-      <w:pPr>
-        <w:pStyle w:val="BodyText"/>
-        <w:kinsoku w:val="0"/>
-        <w:overflowPunct w:val="0"/>
-        <w:spacing w:before="7"/>
-      </w:pPr>
-    </w:p>
-    <w:p>
-      <w:pPr>
-        <w:pStyle w:val="BodyText"/>
-        <w:kinsoku w:val="0"/>
-        <w:overflowPunct w:val="0"/>
-        <w:spacing w:before="7"/>
-      </w:pPr>
-    </w:p>
-    <w:p>
-      <w:pPr>
-        <w:pStyle w:val="BodyText"/>
-        <w:kinsoku w:val="0"/>
-        <w:overflowPunct w:val="0"/>
-        <w:spacing w:before="7"/>
-      </w:pPr>
-    </w:p>
-    <w:p>
-      <w:pPr>
-        <w:pStyle w:val="BodyText"/>
-        <w:kinsoku w:val="0"/>
-        <w:overflowPunct w:val="0"/>
-        <w:spacing w:before="7"/>
-      </w:pPr>
-    </w:p>
-    <w:p>
-      <w:pPr>
-        <w:pStyle w:val="BodyText"/>
-        <w:kinsoku w:val="0"/>
-        <w:overflowPunct w:val="0"/>
-        <w:spacing w:before="7"/>
-      </w:pPr>
     </w:p>
     <w:p>
       <w:pPr>
@@ -3149,6 +3092,7 @@
         <w:rPr>
           <w:bCs/>
         </w:rPr>
+        <w:lastRenderedPageBreak/>
         <w:t xml:space="preserve">Guest login creates a dummy user and uses this login to log in the score temporarily. </w:t>
       </w:r>
     </w:p>
@@ -3756,258 +3700,6 @@
         <w:kinsoku w:val="0"/>
         <w:overflowPunct w:val="0"/>
         <w:ind w:left="119" w:right="222"/>
-      </w:pPr>
-    </w:p>
-    <w:p>
-      <w:pPr>
-        <w:pStyle w:val="BodyText"/>
-        <w:kinsoku w:val="0"/>
-        <w:overflowPunct w:val="0"/>
-        <w:spacing w:before="7"/>
-        <w:rPr>
-          <w:sz w:val="19"/>
-          <w:szCs w:val="19"/>
-        </w:rPr>
-      </w:pPr>
-    </w:p>
-    <w:p>
-      <w:pPr>
-        <w:pStyle w:val="BodyText"/>
-        <w:kinsoku w:val="0"/>
-        <w:overflowPunct w:val="0"/>
-        <w:spacing w:before="7"/>
-        <w:rPr>
-          <w:sz w:val="19"/>
-          <w:szCs w:val="19"/>
-        </w:rPr>
-      </w:pPr>
-    </w:p>
-    <w:p>
-      <w:pPr>
-        <w:pStyle w:val="BodyText"/>
-        <w:kinsoku w:val="0"/>
-        <w:overflowPunct w:val="0"/>
-        <w:spacing w:before="7"/>
-        <w:rPr>
-          <w:sz w:val="19"/>
-          <w:szCs w:val="19"/>
-        </w:rPr>
-      </w:pPr>
-    </w:p>
-    <w:p>
-      <w:pPr>
-        <w:pStyle w:val="BodyText"/>
-        <w:kinsoku w:val="0"/>
-        <w:overflowPunct w:val="0"/>
-        <w:spacing w:before="7"/>
-        <w:rPr>
-          <w:sz w:val="19"/>
-          <w:szCs w:val="19"/>
-        </w:rPr>
-      </w:pPr>
-    </w:p>
-    <w:p>
-      <w:pPr>
-        <w:pStyle w:val="BodyText"/>
-        <w:kinsoku w:val="0"/>
-        <w:overflowPunct w:val="0"/>
-        <w:spacing w:before="7"/>
-        <w:rPr>
-          <w:sz w:val="19"/>
-          <w:szCs w:val="19"/>
-        </w:rPr>
-      </w:pPr>
-    </w:p>
-    <w:p>
-      <w:pPr>
-        <w:pStyle w:val="BodyText"/>
-        <w:kinsoku w:val="0"/>
-        <w:overflowPunct w:val="0"/>
-        <w:spacing w:before="7"/>
-        <w:rPr>
-          <w:sz w:val="19"/>
-          <w:szCs w:val="19"/>
-        </w:rPr>
-      </w:pPr>
-    </w:p>
-    <w:p>
-      <w:pPr>
-        <w:pStyle w:val="BodyText"/>
-        <w:kinsoku w:val="0"/>
-        <w:overflowPunct w:val="0"/>
-        <w:spacing w:before="7"/>
-        <w:rPr>
-          <w:sz w:val="19"/>
-          <w:szCs w:val="19"/>
-        </w:rPr>
-      </w:pPr>
-    </w:p>
-    <w:p>
-      <w:pPr>
-        <w:pStyle w:val="BodyText"/>
-        <w:kinsoku w:val="0"/>
-        <w:overflowPunct w:val="0"/>
-        <w:spacing w:before="7"/>
-        <w:rPr>
-          <w:sz w:val="19"/>
-          <w:szCs w:val="19"/>
-        </w:rPr>
-      </w:pPr>
-    </w:p>
-    <w:p>
-      <w:pPr>
-        <w:pStyle w:val="BodyText"/>
-        <w:kinsoku w:val="0"/>
-        <w:overflowPunct w:val="0"/>
-        <w:spacing w:before="7"/>
-        <w:rPr>
-          <w:sz w:val="19"/>
-          <w:szCs w:val="19"/>
-        </w:rPr>
-      </w:pPr>
-    </w:p>
-    <w:p>
-      <w:pPr>
-        <w:pStyle w:val="BodyText"/>
-        <w:kinsoku w:val="0"/>
-        <w:overflowPunct w:val="0"/>
-        <w:spacing w:before="7"/>
-        <w:rPr>
-          <w:sz w:val="19"/>
-          <w:szCs w:val="19"/>
-        </w:rPr>
-      </w:pPr>
-    </w:p>
-    <w:p>
-      <w:pPr>
-        <w:pStyle w:val="BodyText"/>
-        <w:kinsoku w:val="0"/>
-        <w:overflowPunct w:val="0"/>
-        <w:spacing w:before="7"/>
-        <w:rPr>
-          <w:sz w:val="19"/>
-          <w:szCs w:val="19"/>
-        </w:rPr>
-      </w:pPr>
-    </w:p>
-    <w:p>
-      <w:pPr>
-        <w:pStyle w:val="BodyText"/>
-        <w:kinsoku w:val="0"/>
-        <w:overflowPunct w:val="0"/>
-        <w:spacing w:before="7"/>
-        <w:rPr>
-          <w:sz w:val="19"/>
-          <w:szCs w:val="19"/>
-        </w:rPr>
-      </w:pPr>
-    </w:p>
-    <w:p>
-      <w:pPr>
-        <w:pStyle w:val="BodyText"/>
-        <w:kinsoku w:val="0"/>
-        <w:overflowPunct w:val="0"/>
-        <w:spacing w:before="7"/>
-        <w:rPr>
-          <w:sz w:val="19"/>
-          <w:szCs w:val="19"/>
-        </w:rPr>
-      </w:pPr>
-    </w:p>
-    <w:p>
-      <w:pPr>
-        <w:pStyle w:val="BodyText"/>
-        <w:kinsoku w:val="0"/>
-        <w:overflowPunct w:val="0"/>
-        <w:spacing w:before="7"/>
-        <w:rPr>
-          <w:sz w:val="19"/>
-          <w:szCs w:val="19"/>
-        </w:rPr>
-      </w:pPr>
-    </w:p>
-    <w:p>
-      <w:pPr>
-        <w:pStyle w:val="BodyText"/>
-        <w:kinsoku w:val="0"/>
-        <w:overflowPunct w:val="0"/>
-        <w:spacing w:before="7"/>
-        <w:rPr>
-          <w:sz w:val="19"/>
-          <w:szCs w:val="19"/>
-        </w:rPr>
-      </w:pPr>
-    </w:p>
-    <w:p>
-      <w:pPr>
-        <w:pStyle w:val="BodyText"/>
-        <w:kinsoku w:val="0"/>
-        <w:overflowPunct w:val="0"/>
-        <w:spacing w:before="7"/>
-        <w:rPr>
-          <w:sz w:val="19"/>
-          <w:szCs w:val="19"/>
-        </w:rPr>
-      </w:pPr>
-    </w:p>
-    <w:p>
-      <w:pPr>
-        <w:pStyle w:val="BodyText"/>
-        <w:kinsoku w:val="0"/>
-        <w:overflowPunct w:val="0"/>
-        <w:spacing w:before="7"/>
-        <w:rPr>
-          <w:sz w:val="19"/>
-          <w:szCs w:val="19"/>
-        </w:rPr>
-      </w:pPr>
-    </w:p>
-    <w:p>
-      <w:pPr>
-        <w:pStyle w:val="BodyText"/>
-        <w:kinsoku w:val="0"/>
-        <w:overflowPunct w:val="0"/>
-        <w:spacing w:before="7"/>
-        <w:rPr>
-          <w:sz w:val="19"/>
-          <w:szCs w:val="19"/>
-        </w:rPr>
-      </w:pPr>
-    </w:p>
-    <w:p>
-      <w:pPr>
-        <w:pStyle w:val="BodyText"/>
-        <w:kinsoku w:val="0"/>
-        <w:overflowPunct w:val="0"/>
-        <w:spacing w:before="7"/>
-        <w:rPr>
-          <w:sz w:val="19"/>
-          <w:szCs w:val="19"/>
-        </w:rPr>
-      </w:pPr>
-    </w:p>
-    <w:p>
-      <w:pPr>
-        <w:pStyle w:val="BodyText"/>
-        <w:kinsoku w:val="0"/>
-        <w:overflowPunct w:val="0"/>
-        <w:spacing w:before="7"/>
-        <w:rPr>
-          <w:sz w:val="19"/>
-          <w:szCs w:val="19"/>
-        </w:rPr>
-      </w:pPr>
-    </w:p>
-    <w:p>
-      <w:pPr>
-        <w:pStyle w:val="BodyText"/>
-        <w:kinsoku w:val="0"/>
-        <w:overflowPunct w:val="0"/>
-        <w:spacing w:before="7"/>
-        <w:rPr>
-          <w:sz w:val="19"/>
-          <w:szCs w:val="19"/>
-        </w:rPr>
       </w:pPr>
     </w:p>
     <w:p>
@@ -4155,6 +3847,7 @@
         <w:rPr>
           <w:color w:val="2E74B5"/>
         </w:rPr>
+        <w:lastRenderedPageBreak/>
         <w:t>Vaishampayan Reddy</w:t>
       </w:r>
       <w:r>
@@ -4248,11 +3941,7 @@
         <w:ind w:left="100" w:right="643"/>
       </w:pPr>
       <w:r>
-        <w:t xml:space="preserve">This week was the last week and hence we were spending a lot of time on integrating all the work done and doing the testing. A bunch of test cases were generated by me and Vimal. We enumerated all the possibilities and came up with an exhaustive list of test cases. These cover almost all aspects of our system. Also, during the test case execution we faced bugs and it was left to us whether we will continue with the bug fix or not. Thus we had discussions over this as we were about to ship a product. So our team showed a lot of courage during these meetings and helped us well. We had good number of bugs that we fixed as a part of our bug fixing. The game flow was flawless </w:t>
-      </w:r>
-      <w:r>
-        <w:lastRenderedPageBreak/>
-        <w:t>and we are hopeful of winning the prize and making this an open source contribution by winning the MIT license prize. Also, we have implemented the design patterns as a part of one design pattern for one student rule. We had good understanding of all the design patterns and the different scenarios that can be addressed or the more number of features that can be added for future works. The front end part was done by me and Ashna where we did the HTMLs, JS - angularJs controllers, Ajax libraries, JQuery Effects etc. The backend part was done by Neha, Vimal and Rakesh. They worked on various modules like Database layer, Authentication, Rest apis, single sign on etc. Overall we are happy with our progress and work.</w:t>
+        <w:t>This week was the last week and hence we were spending a lot of time on integrating all the work done and doing the testing. A bunch of test cases were generated by me and Vimal. We enumerated all the possibilities and came up with an exhaustive list of test cases. These cover almost all aspects of our system. Also, during the test case execution we faced bugs and it was left to us whether we will continue with the bug fix or not. Thus we had discussions over this as we were about to ship a product. So our team showed a lot of courage during these meetings and helped us well. We had good number of bugs that we fixed as a part of our bug fixing. The game flow was flawless and we are hopeful of winning the prize and making this an open source contribution by winning the MIT license prize. Also, we have implemented the design patterns as a part of one design pattern for one student rule. We had good understanding of all the design patterns and the different scenarios that can be addressed or the more number of features that can be added for future works. The front end part was done by me and Ashna where we did the HTMLs, JS - angularJs controllers, Ajax libraries, JQuery Effects etc. The backend part was done by Neha, Vimal and Rakesh. They worked on various modules like Database layer, Authentication, Rest apis, single sign on etc. Overall we are happy with our progress and work.</w:t>
       </w:r>
       <w:r>
         <w:t xml:space="preserve"> We have deployed our application on Heroku so we all were able to see our changes real time. These changes helped all of us know at what state we were and gauge our progress every day of the week. Also if there are any broken builds we were intimated immediately as the Heroku</w:t>
@@ -4395,6 +4084,7 @@
         <w:rPr>
           <w:color w:val="2E74B5"/>
         </w:rPr>
+        <w:lastRenderedPageBreak/>
         <w:t>Vimal Muraleedharan</w:t>
       </w:r>
       <w:r>
@@ -4457,7 +4147,6 @@
     <w:p/>
     <w:p>
       <w:r>
-        <w:lastRenderedPageBreak/>
         <w:t>We are also planning to deploy the solution on cloud which would be a scalable solution. So all the activities involved I felt that we foresee all the issues well ahead of its occurrence and worked on the issues in advance so that it won’t appear any time in future.</w:t>
       </w:r>
     </w:p>

</xml_diff>